<commit_message>
My hwk is almost finished, I only need some final polish
</commit_message>
<xml_diff>
--- a/EmployeeSQL/sql HWK.docx
+++ b/EmployeeSQL/sql HWK.docx
@@ -4,7 +4,10 @@
   <w:body>
     <w:p>
       <w:r>
-        <w:t>Employees</w:t>
+        <w:t>e</w:t>
+      </w:r>
+      <w:r>
+        <w:t>mployees</w:t>
       </w:r>
     </w:p>
     <w:p>
@@ -23,7 +26,10 @@
       </w:r>
       <w:proofErr w:type="spellStart"/>
       <w:r>
-        <w:t>Titles.emp_no</w:t>
+        <w:t>t</w:t>
+      </w:r>
+      <w:r>
+        <w:t>itles.emp_no</w:t>
       </w:r>
       <w:proofErr w:type="spellEnd"/>
     </w:p>
@@ -75,7 +81,10 @@
     <w:p/>
     <w:p>
       <w:r>
-        <w:t>Salaries</w:t>
+        <w:t>s</w:t>
+      </w:r>
+      <w:r>
+        <w:t>alaries</w:t>
       </w:r>
     </w:p>
     <w:p>
@@ -94,7 +103,10 @@
       </w:r>
       <w:proofErr w:type="spellStart"/>
       <w:r>
-        <w:t>Employees.emp_no</w:t>
+        <w:t>e</w:t>
+      </w:r>
+      <w:r>
+        <w:t>mployees.emp_no</w:t>
       </w:r>
       <w:proofErr w:type="spellEnd"/>
     </w:p>
@@ -126,7 +138,10 @@
     <w:p/>
     <w:p>
       <w:r>
-        <w:t>Titles</w:t>
+        <w:t>t</w:t>
+      </w:r>
+      <w:r>
+        <w:t>itles</w:t>
       </w:r>
     </w:p>
     <w:p>
@@ -181,7 +196,10 @@
     <w:p/>
     <w:p>
       <w:r>
-        <w:t>Departments</w:t>
+        <w:t>d</w:t>
+      </w:r>
+      <w:r>
+        <w:t>epartments</w:t>
       </w:r>
     </w:p>
     <w:p>
@@ -219,7 +237,10 @@
     <w:p>
       <w:proofErr w:type="spellStart"/>
       <w:r>
-        <w:t>Departments_and_employees</w:t>
+        <w:t>d</w:t>
+      </w:r>
+      <w:r>
+        <w:t>epartments_and_employees</w:t>
       </w:r>
       <w:proofErr w:type="spellEnd"/>
     </w:p>
@@ -240,7 +261,10 @@
       </w:r>
       <w:proofErr w:type="spellStart"/>
       <w:r>
-        <w:t>Employees.emp_no</w:t>
+        <w:t>e</w:t>
+      </w:r>
+      <w:r>
+        <w:t>mployees.emp_no</w:t>
       </w:r>
       <w:proofErr w:type="spellEnd"/>
     </w:p>
@@ -258,7 +282,10 @@
       </w:r>
       <w:proofErr w:type="spellStart"/>
       <w:r>
-        <w:t>Departments.dept_no</w:t>
+        <w:t>d</w:t>
+      </w:r>
+      <w:r>
+        <w:t>epartments.dept_no</w:t>
       </w:r>
       <w:proofErr w:type="spellEnd"/>
       <w:r>
@@ -295,7 +322,10 @@
     <w:p>
       <w:proofErr w:type="spellStart"/>
       <w:r>
-        <w:t>Department_manager</w:t>
+        <w:t>d</w:t>
+      </w:r>
+      <w:r>
+        <w:t>epartment_manager</w:t>
       </w:r>
       <w:proofErr w:type="spellEnd"/>
     </w:p>
@@ -318,7 +348,10 @@
       </w:r>
       <w:proofErr w:type="spellStart"/>
       <w:r>
-        <w:t>Departments.dept_no</w:t>
+        <w:t>d</w:t>
+      </w:r>
+      <w:r>
+        <w:t>epartments.dept_no</w:t>
       </w:r>
       <w:proofErr w:type="spellEnd"/>
       <w:r>
@@ -339,7 +372,10 @@
       </w:r>
       <w:proofErr w:type="spellStart"/>
       <w:r>
-        <w:t>Employees.emp_no</w:t>
+        <w:t>e</w:t>
+      </w:r>
+      <w:r>
+        <w:t>mployees.emp_no</w:t>
       </w:r>
       <w:proofErr w:type="spellEnd"/>
     </w:p>

</xml_diff>